<commit_message>
update SDS theo sự thay đổi cảu sql
</commit_message>
<xml_diff>
--- a/Requirements/SDS.docx
+++ b/Requirements/SDS.docx
@@ -30,12 +30,13 @@
       </w:pPr>
       <w:r>
         <w:rPr>
-          <w:lang w:eastAsia="en-US"/>
+          <w:noProof/>
+          <w:lang w:val="vi-VN"/>
         </w:rPr>
         <w:drawing>
           <wp:inline distT="0" distB="0" distL="0" distR="0" wp14:anchorId="5D9E980C" wp14:editId="745E0378">
-            <wp:extent cx="5943600" cy="4747895"/>
-            <wp:effectExtent l="0" t="0" r="0" b="0"/>
+            <wp:extent cx="5918769" cy="4747895"/>
+            <wp:effectExtent l="0" t="0" r="6350" b="0"/>
             <wp:docPr id="1" name="Picture 1"/>
             <wp:cNvGraphicFramePr>
               <a:graphicFrameLocks xmlns:a="http://schemas.openxmlformats.org/drawingml/2006/main" noChangeAspect="1"/>
@@ -48,7 +49,13 @@
                     <pic:cNvPicPr/>
                   </pic:nvPicPr>
                   <pic:blipFill>
-                    <a:blip r:embed="rId6"/>
+                    <a:blip r:embed="rId6">
+                      <a:extLst>
+                        <a:ext uri="{28A0092B-C50C-407E-A947-70E740481C1C}">
+                          <a14:useLocalDpi xmlns:a14="http://schemas.microsoft.com/office/drawing/2010/main" val="0"/>
+                        </a:ext>
+                      </a:extLst>
+                    </a:blip>
                     <a:stretch>
                       <a:fillRect/>
                     </a:stretch>
@@ -56,7 +63,7 @@
                   <pic:spPr>
                     <a:xfrm>
                       <a:off x="0" y="0"/>
-                      <a:ext cx="5943600" cy="4747895"/>
+                      <a:ext cx="5918769" cy="4747895"/>
                     </a:xfrm>
                     <a:prstGeom prst="rect">
                       <a:avLst/>
@@ -283,7 +290,6 @@
             <w:pPr>
               <w:spacing w:after="0" w:line="240" w:lineRule="auto"/>
               <w:rPr>
-                <w:rFonts w:hint="eastAsia"/>
                 <w:i/>
                 <w:iCs/>
                 <w:color w:val="0432FF"/>
@@ -307,7 +313,6 @@
             <w:pPr>
               <w:spacing w:after="0" w:line="240" w:lineRule="auto"/>
               <w:rPr>
-                <w:rFonts w:hint="eastAsia"/>
                 <w:i/>
                 <w:iCs/>
                 <w:color w:val="0432FF"/>
@@ -331,7 +336,6 @@
             <w:pPr>
               <w:spacing w:after="0" w:line="240" w:lineRule="auto"/>
               <w:rPr>
-                <w:rFonts w:hint="eastAsia"/>
                 <w:i/>
                 <w:iCs/>
                 <w:color w:val="0432FF"/>
@@ -360,7 +364,6 @@
             <w:pPr>
               <w:spacing w:after="0" w:line="240" w:lineRule="auto"/>
               <w:rPr>
-                <w:rFonts w:hint="eastAsia"/>
                 <w:i/>
                 <w:iCs/>
                 <w:color w:val="0432FF"/>
@@ -384,7 +387,6 @@
             <w:pPr>
               <w:spacing w:after="0" w:line="240" w:lineRule="auto"/>
               <w:rPr>
-                <w:rFonts w:hint="eastAsia"/>
                 <w:i/>
                 <w:iCs/>
                 <w:color w:val="0432FF"/>
@@ -408,35 +410,18 @@
             <w:pPr>
               <w:spacing w:after="0" w:line="240" w:lineRule="auto"/>
               <w:rPr>
-                <w:rFonts w:hint="eastAsia"/>
-                <w:i/>
-                <w:iCs/>
-                <w:color w:val="0432FF"/>
-              </w:rPr>
-            </w:pPr>
-            <w:r>
-              <w:rPr>
-                <w:i/>
-                <w:iCs/>
-                <w:color w:val="0432FF"/>
-              </w:rPr>
-              <w:t>Table have AdminId(Primarykey) , Email, Name (froreign key)</w:t>
-            </w:r>
-            <w:r>
-              <w:rPr>
-                <w:i/>
-                <w:iCs/>
-                <w:color w:val="0432FF"/>
-              </w:rPr>
-              <w:t xml:space="preserve"> refrerence to </w:t>
-            </w:r>
-            <w:r>
-              <w:rPr>
-                <w:i/>
-                <w:iCs/>
-                <w:color w:val="0432FF"/>
-              </w:rPr>
-              <w:t>[Username] in table Account</w:t>
+                <w:i/>
+                <w:iCs/>
+                <w:color w:val="0432FF"/>
+              </w:rPr>
+            </w:pPr>
+            <w:r>
+              <w:rPr>
+                <w:i/>
+                <w:iCs/>
+                <w:color w:val="0432FF"/>
+              </w:rPr>
+              <w:t>Table have AdminId(Primarykey) , Email, Name (froreign key) refrerence to [Username] in table Account</w:t>
             </w:r>
           </w:p>
         </w:tc>
@@ -453,7 +438,6 @@
             <w:pPr>
               <w:spacing w:after="0" w:line="240" w:lineRule="auto"/>
               <w:rPr>
-                <w:rFonts w:hint="eastAsia"/>
                 <w:i/>
                 <w:iCs/>
                 <w:color w:val="0432FF"/>
@@ -477,7 +461,6 @@
             <w:pPr>
               <w:spacing w:after="0" w:line="240" w:lineRule="auto"/>
               <w:rPr>
-                <w:rFonts w:hint="eastAsia"/>
                 <w:i/>
                 <w:iCs/>
                 <w:color w:val="0432FF"/>
@@ -512,50 +495,33 @@
                 <w:iCs/>
                 <w:color w:val="0432FF"/>
               </w:rPr>
-              <w:t>Table have UserId(Primary key)</w:t>
-            </w:r>
-            <w:r>
-              <w:rPr>
-                <w:i/>
-                <w:iCs/>
-                <w:color w:val="0432FF"/>
-              </w:rPr>
-              <w:t xml:space="preserve">, </w:t>
-            </w:r>
-            <w:r>
-              <w:rPr>
-                <w:i/>
-                <w:iCs/>
-                <w:color w:val="0432FF"/>
-              </w:rPr>
-              <w:t>Name (froreign key) refrerence to</w:t>
-            </w:r>
-          </w:p>
-          <w:p>
-            <w:pPr>
-              <w:spacing w:after="0" w:line="240" w:lineRule="auto"/>
-              <w:rPr>
-                <w:rFonts w:hint="eastAsia"/>
-                <w:i/>
-                <w:iCs/>
-                <w:color w:val="0432FF"/>
-              </w:rPr>
-            </w:pPr>
-            <w:r>
-              <w:rPr>
-                <w:i/>
-                <w:iCs/>
-                <w:color w:val="0432FF"/>
-              </w:rPr>
-              <w:t>[Username] in table Account</w:t>
-            </w:r>
-            <w:r>
-              <w:rPr>
-                <w:i/>
-                <w:iCs/>
-                <w:color w:val="0432FF"/>
-              </w:rPr>
-              <w:t xml:space="preserve"> , Country, AccountBalance, Email</w:t>
+              <w:t>Table have UserId(Primary key), Name (froreign key) refrerence to</w:t>
+            </w:r>
+          </w:p>
+          <w:p>
+            <w:pPr>
+              <w:spacing w:after="0" w:line="240" w:lineRule="auto"/>
+              <w:rPr>
+                <w:i/>
+                <w:iCs/>
+                <w:color w:val="0432FF"/>
+              </w:rPr>
+            </w:pPr>
+            <w:r>
+              <w:rPr>
+                <w:i/>
+                <w:iCs/>
+                <w:color w:val="0432FF"/>
+              </w:rPr>
+              <w:t>[Username] in table Account , Country, AccountBalance, Email</w:t>
+            </w:r>
+            <w:r>
+              <w:rPr>
+                <w:i/>
+                <w:iCs/>
+                <w:color w:val="0432FF"/>
+              </w:rPr>
+              <w:t xml:space="preserve"> , Avatar, isDev</w:t>
             </w:r>
           </w:p>
         </w:tc>
@@ -572,7 +538,6 @@
             <w:pPr>
               <w:spacing w:after="0" w:line="240" w:lineRule="auto"/>
               <w:rPr>
-                <w:rFonts w:hint="eastAsia"/>
                 <w:i/>
                 <w:iCs/>
                 <w:color w:val="0432FF"/>
@@ -596,7 +561,6 @@
             <w:pPr>
               <w:spacing w:after="0" w:line="240" w:lineRule="auto"/>
               <w:rPr>
-                <w:rFonts w:hint="eastAsia"/>
                 <w:i/>
                 <w:iCs/>
                 <w:color w:val="0432FF"/>
@@ -631,66 +595,25 @@
                 <w:iCs/>
                 <w:color w:val="0432FF"/>
               </w:rPr>
-              <w:t xml:space="preserve">Table have </w:t>
-            </w:r>
-            <w:r>
-              <w:rPr>
-                <w:i/>
-                <w:iCs/>
-                <w:color w:val="0432FF"/>
-              </w:rPr>
-              <w:t xml:space="preserve">PaymentID , PaidBy </w:t>
-            </w:r>
-            <w:r>
-              <w:rPr>
-                <w:i/>
-                <w:iCs/>
-                <w:color w:val="0432FF"/>
-              </w:rPr>
-              <w:t>(froreign key) refrerence to</w:t>
-            </w:r>
-          </w:p>
-          <w:p>
-            <w:pPr>
-              <w:spacing w:after="0" w:line="240" w:lineRule="auto"/>
-              <w:rPr>
-                <w:rFonts w:hint="eastAsia"/>
-                <w:i/>
-                <w:iCs/>
-                <w:color w:val="0432FF"/>
-              </w:rPr>
-            </w:pPr>
-            <w:r>
-              <w:rPr>
-                <w:i/>
-                <w:iCs/>
-                <w:color w:val="0432FF"/>
-              </w:rPr>
-              <w:t>[</w:t>
-            </w:r>
-            <w:r>
-              <w:rPr>
-                <w:i/>
-                <w:iCs/>
-                <w:color w:val="0432FF"/>
-              </w:rPr>
-              <w:t>UserID</w:t>
-            </w:r>
-            <w:r>
-              <w:rPr>
-                <w:i/>
-                <w:iCs/>
-                <w:color w:val="0432FF"/>
-              </w:rPr>
-              <w:t xml:space="preserve">] in table </w:t>
-            </w:r>
-            <w:r>
-              <w:rPr>
-                <w:i/>
-                <w:iCs/>
-                <w:color w:val="0432FF"/>
-              </w:rPr>
-              <w:t>User , PaymentMethod</w:t>
+              <w:t>Table have PaymentID , PaidBy (froreign key) refrerence to</w:t>
+            </w:r>
+          </w:p>
+          <w:p>
+            <w:pPr>
+              <w:spacing w:after="0" w:line="240" w:lineRule="auto"/>
+              <w:rPr>
+                <w:i/>
+                <w:iCs/>
+                <w:color w:val="0432FF"/>
+              </w:rPr>
+            </w:pPr>
+            <w:r>
+              <w:rPr>
+                <w:i/>
+                <w:iCs/>
+                <w:color w:val="0432FF"/>
+              </w:rPr>
+              <w:t>[UserID] in table User , PaymentMethod</w:t>
             </w:r>
           </w:p>
         </w:tc>
@@ -707,7 +630,6 @@
             <w:pPr>
               <w:spacing w:after="0" w:line="240" w:lineRule="auto"/>
               <w:rPr>
-                <w:rFonts w:hint="eastAsia"/>
                 <w:i/>
                 <w:iCs/>
                 <w:color w:val="0432FF"/>
@@ -731,7 +653,6 @@
             <w:pPr>
               <w:spacing w:after="0" w:line="240" w:lineRule="auto"/>
               <w:rPr>
-                <w:rFonts w:hint="eastAsia"/>
                 <w:i/>
                 <w:iCs/>
                 <w:color w:val="0432FF"/>
@@ -755,75 +676,26 @@
             <w:pPr>
               <w:spacing w:after="0" w:line="240" w:lineRule="auto"/>
               <w:rPr>
-                <w:rFonts w:hint="eastAsia"/>
-                <w:i/>
-                <w:iCs/>
-                <w:color w:val="0432FF"/>
-              </w:rPr>
-            </w:pPr>
-            <w:r>
-              <w:rPr>
-                <w:i/>
-                <w:iCs/>
-                <w:color w:val="0432FF"/>
-              </w:rPr>
-              <w:t xml:space="preserve">Table have RequestID </w:t>
-            </w:r>
-            <w:r>
-              <w:rPr>
-                <w:i/>
-                <w:iCs/>
-                <w:color w:val="0432FF"/>
-              </w:rPr>
-              <w:t>(</w:t>
-            </w:r>
-            <w:r>
-              <w:rPr>
-                <w:i/>
-                <w:iCs/>
-                <w:color w:val="0432FF"/>
-              </w:rPr>
-              <w:t>Primary key</w:t>
-            </w:r>
-            <w:r>
-              <w:rPr>
-                <w:i/>
-                <w:iCs/>
-                <w:color w:val="0432FF"/>
-              </w:rPr>
-              <w:t>),  RequestBy</w:t>
-            </w:r>
-            <w:r>
-              <w:rPr>
-                <w:i/>
-                <w:iCs/>
-                <w:color w:val="0432FF"/>
-              </w:rPr>
-              <w:t xml:space="preserve"> (froreign key) refrerence to</w:t>
-            </w:r>
-            <w:r>
-              <w:rPr>
-                <w:i/>
-                <w:iCs/>
-                <w:color w:val="0432FF"/>
-              </w:rPr>
-              <w:t xml:space="preserve"> </w:t>
-            </w:r>
-            <w:r>
-              <w:rPr>
-                <w:i/>
-                <w:iCs/>
-                <w:color w:val="0432FF"/>
-              </w:rPr>
-              <w:t>[UserID] in table User</w:t>
-            </w:r>
-            <w:r>
-              <w:rPr>
-                <w:i/>
-                <w:iCs/>
-                <w:color w:val="0432FF"/>
-              </w:rPr>
-              <w:t xml:space="preserve"> , Status, Content</w:t>
+                <w:i/>
+                <w:iCs/>
+                <w:color w:val="0432FF"/>
+              </w:rPr>
+            </w:pPr>
+            <w:r>
+              <w:rPr>
+                <w:i/>
+                <w:iCs/>
+                <w:color w:val="0432FF"/>
+              </w:rPr>
+              <w:t>Table have RequestID (Primary key),  RequestBy (froreign key) refrerence to [UserID] in table User , Status, Content</w:t>
+            </w:r>
+            <w:r>
+              <w:rPr>
+                <w:i/>
+                <w:iCs/>
+                <w:color w:val="0432FF"/>
+              </w:rPr>
+              <w:t xml:space="preserve"> , Time</w:t>
             </w:r>
           </w:p>
         </w:tc>
@@ -840,7 +712,6 @@
             <w:pPr>
               <w:spacing w:after="0" w:line="240" w:lineRule="auto"/>
               <w:rPr>
-                <w:rFonts w:hint="eastAsia"/>
                 <w:i/>
                 <w:iCs/>
                 <w:color w:val="0432FF"/>
@@ -864,7 +735,6 @@
             <w:pPr>
               <w:spacing w:after="0" w:line="240" w:lineRule="auto"/>
               <w:rPr>
-                <w:rFonts w:hint="eastAsia"/>
                 <w:i/>
                 <w:iCs/>
                 <w:color w:val="0432FF"/>
@@ -888,51 +758,18 @@
             <w:pPr>
               <w:spacing w:after="0" w:line="240" w:lineRule="auto"/>
               <w:rPr>
-                <w:rFonts w:hint="eastAsia"/>
-                <w:i/>
-                <w:iCs/>
-                <w:color w:val="0432FF"/>
-              </w:rPr>
-            </w:pPr>
-            <w:r>
-              <w:rPr>
-                <w:i/>
-                <w:iCs/>
-                <w:color w:val="0432FF"/>
-              </w:rPr>
-              <w:t xml:space="preserve">Table have </w:t>
-            </w:r>
-            <w:r>
-              <w:rPr>
-                <w:i/>
-                <w:iCs/>
-                <w:color w:val="0432FF"/>
-              </w:rPr>
-              <w:t>NotiID</w:t>
-            </w:r>
-            <w:r>
-              <w:rPr>
-                <w:i/>
-                <w:iCs/>
-                <w:color w:val="0432FF"/>
-              </w:rPr>
-              <w:t xml:space="preserve"> (Primary key),  </w:t>
-            </w:r>
-            <w:r>
-              <w:rPr>
-                <w:i/>
-                <w:iCs/>
-                <w:color w:val="0432FF"/>
-              </w:rPr>
-              <w:t>Type</w:t>
-            </w:r>
-            <w:r>
-              <w:rPr>
-                <w:i/>
-                <w:iCs/>
-                <w:color w:val="0432FF"/>
-              </w:rPr>
-              <w:t xml:space="preserve"> , Content</w:t>
+                <w:i/>
+                <w:iCs/>
+                <w:color w:val="0432FF"/>
+              </w:rPr>
+            </w:pPr>
+            <w:r>
+              <w:rPr>
+                <w:i/>
+                <w:iCs/>
+                <w:color w:val="0432FF"/>
+              </w:rPr>
+              <w:t>Table have NotiID (Primary key),  Type , Content</w:t>
             </w:r>
           </w:p>
         </w:tc>
@@ -949,7 +786,6 @@
             <w:pPr>
               <w:spacing w:after="0" w:line="240" w:lineRule="auto"/>
               <w:rPr>
-                <w:rFonts w:hint="eastAsia"/>
                 <w:i/>
                 <w:iCs/>
                 <w:color w:val="0432FF"/>
@@ -973,7 +809,6 @@
             <w:pPr>
               <w:spacing w:after="0" w:line="240" w:lineRule="auto"/>
               <w:rPr>
-                <w:rFonts w:hint="eastAsia"/>
                 <w:i/>
                 <w:iCs/>
                 <w:color w:val="0432FF"/>
@@ -997,43 +832,18 @@
             <w:pPr>
               <w:spacing w:after="0" w:line="240" w:lineRule="auto"/>
               <w:rPr>
-                <w:rFonts w:hint="eastAsia"/>
-                <w:i/>
-                <w:iCs/>
-                <w:color w:val="0432FF"/>
-              </w:rPr>
-            </w:pPr>
-            <w:r>
-              <w:rPr>
-                <w:i/>
-                <w:iCs/>
-                <w:color w:val="0432FF"/>
-              </w:rPr>
-              <w:t>NotiID</w:t>
-            </w:r>
-            <w:r>
-              <w:rPr>
-                <w:i/>
-                <w:iCs/>
-                <w:color w:val="0432FF"/>
-              </w:rPr>
-              <w:t xml:space="preserve"> (froreign key) refrerence to [NotiID ] in table Notification</w:t>
-            </w:r>
-            <w:r>
-              <w:rPr>
-                <w:i/>
-                <w:iCs/>
-                <w:color w:val="0432FF"/>
-              </w:rPr>
-              <w:t>, UserID</w:t>
-            </w:r>
-            <w:r>
-              <w:rPr>
-                <w:i/>
-                <w:iCs/>
-                <w:color w:val="0432FF"/>
-              </w:rPr>
-              <w:t xml:space="preserve"> (froreign key) refrerence to [UserID] in table User</w:t>
+                <w:i/>
+                <w:iCs/>
+                <w:color w:val="0432FF"/>
+              </w:rPr>
+            </w:pPr>
+            <w:r>
+              <w:rPr>
+                <w:i/>
+                <w:iCs/>
+                <w:color w:val="0432FF"/>
+              </w:rPr>
+              <w:t>NotiID (froreign key) refrerence to [NotiID ] in table Notification, UserID (froreign key) refrerence to [UserID] in table User</w:t>
             </w:r>
           </w:p>
         </w:tc>
@@ -1050,7 +860,6 @@
             <w:pPr>
               <w:spacing w:after="0" w:line="240" w:lineRule="auto"/>
               <w:rPr>
-                <w:rFonts w:hint="eastAsia"/>
                 <w:i/>
                 <w:iCs/>
                 <w:color w:val="0432FF"/>
@@ -1074,7 +883,6 @@
             <w:pPr>
               <w:spacing w:after="0" w:line="240" w:lineRule="auto"/>
               <w:rPr>
-                <w:rFonts w:hint="eastAsia"/>
                 <w:i/>
                 <w:iCs/>
                 <w:color w:val="0432FF"/>
@@ -1098,7 +906,6 @@
             <w:pPr>
               <w:spacing w:after="0" w:line="240" w:lineRule="auto"/>
               <w:rPr>
-                <w:rFonts w:hint="eastAsia"/>
                 <w:i/>
                 <w:iCs/>
                 <w:color w:val="0432FF"/>
@@ -1111,6 +918,14 @@
                 <w:color w:val="0432FF"/>
               </w:rPr>
               <w:t>GameID(Primary key ) , Name, Price, PublishedBy , Download, Rate,Status, Description</w:t>
+            </w:r>
+            <w:r>
+              <w:rPr>
+                <w:i/>
+                <w:iCs/>
+                <w:color w:val="0432FF"/>
+              </w:rPr>
+              <w:t>, Developer</w:t>
             </w:r>
           </w:p>
         </w:tc>
@@ -1150,7 +965,6 @@
             <w:pPr>
               <w:spacing w:after="0" w:line="240" w:lineRule="auto"/>
               <w:rPr>
-                <w:rFonts w:hint="eastAsia"/>
                 <w:i/>
                 <w:iCs/>
                 <w:color w:val="0432FF"/>
@@ -1190,7 +1004,6 @@
             <w:pPr>
               <w:spacing w:after="0" w:line="240" w:lineRule="auto"/>
               <w:rPr>
-                <w:rFonts w:hint="eastAsia"/>
                 <w:i/>
                 <w:iCs/>
                 <w:color w:val="0432FF"/>
@@ -1218,23 +1031,7 @@
                 <w:iCs/>
                 <w:color w:val="0432FF"/>
               </w:rPr>
-              <w:t xml:space="preserve">, </w:t>
-            </w:r>
-            <w:r>
-              <w:rPr>
-                <w:i/>
-                <w:iCs/>
-                <w:color w:val="0432FF"/>
-              </w:rPr>
-              <w:t>GameID</w:t>
-            </w:r>
-            <w:r>
-              <w:rPr>
-                <w:i/>
-                <w:iCs/>
-                <w:color w:val="0432FF"/>
-              </w:rPr>
-              <w:t xml:space="preserve"> (froreign key) refrerence to [</w:t>
+              <w:t>, GameID (froreign key) refrerence to [</w:t>
             </w:r>
             <w:r>
               <w:rPr>
@@ -1298,27 +1095,18 @@
             <w:pPr>
               <w:spacing w:after="0" w:line="240" w:lineRule="auto"/>
               <w:rPr>
-                <w:rFonts w:hint="eastAsia"/>
-                <w:i/>
-                <w:iCs/>
-                <w:color w:val="0432FF"/>
-              </w:rPr>
-            </w:pPr>
-            <w:r>
-              <w:rPr>
-                <w:i/>
-                <w:iCs/>
-                <w:color w:val="0432FF"/>
-              </w:rPr>
-              <w:t>User-</w:t>
-            </w:r>
-            <w:r>
-              <w:rPr>
-                <w:i/>
-                <w:iCs/>
-                <w:color w:val="0432FF"/>
-              </w:rPr>
-              <w:t>game-Rate</w:t>
+                <w:i/>
+                <w:iCs/>
+                <w:color w:val="0432FF"/>
+              </w:rPr>
+            </w:pPr>
+            <w:r>
+              <w:rPr>
+                <w:i/>
+                <w:iCs/>
+                <w:color w:val="0432FF"/>
+              </w:rPr>
+              <w:t>User-game-Rate</w:t>
             </w:r>
           </w:p>
         </w:tc>
@@ -1330,27 +1118,18 @@
             <w:pPr>
               <w:spacing w:after="0" w:line="240" w:lineRule="auto"/>
               <w:rPr>
-                <w:rFonts w:hint="eastAsia"/>
-                <w:i/>
-                <w:iCs/>
-                <w:color w:val="0432FF"/>
-              </w:rPr>
-            </w:pPr>
-            <w:r>
-              <w:rPr>
-                <w:i/>
-                <w:iCs/>
-                <w:color w:val="0432FF"/>
-              </w:rPr>
-              <w:t>UserID (froreign key) refrerence to [UserID] in table User, GameID (froreign key) refrerence to [GameID] in table Game</w:t>
-            </w:r>
-            <w:r>
-              <w:rPr>
-                <w:i/>
-                <w:iCs/>
-                <w:color w:val="0432FF"/>
-              </w:rPr>
-              <w:t xml:space="preserve"> , Rate</w:t>
+                <w:i/>
+                <w:iCs/>
+                <w:color w:val="0432FF"/>
+              </w:rPr>
+            </w:pPr>
+            <w:r>
+              <w:rPr>
+                <w:i/>
+                <w:iCs/>
+                <w:color w:val="0432FF"/>
+              </w:rPr>
+              <w:t>UserID (froreign key) refrerence to [UserID] in table User, GameID (froreign key) refrerence to [GameID] in table Game , Rate</w:t>
             </w:r>
           </w:p>
         </w:tc>
@@ -1401,15 +1180,7 @@
                 <w:iCs/>
                 <w:color w:val="0432FF"/>
               </w:rPr>
-              <w:t>User-</w:t>
-            </w:r>
-            <w:r>
-              <w:rPr>
-                <w:i/>
-                <w:iCs/>
-                <w:color w:val="0432FF"/>
-              </w:rPr>
-              <w:t>game-Report</w:t>
+              <w:t>User-game-Report</w:t>
             </w:r>
           </w:p>
         </w:tc>
@@ -1483,15 +1254,7 @@
                 <w:iCs/>
                 <w:color w:val="0432FF"/>
               </w:rPr>
-              <w:t>User-</w:t>
-            </w:r>
-            <w:r>
-              <w:rPr>
-                <w:i/>
-                <w:iCs/>
-                <w:color w:val="0432FF"/>
-              </w:rPr>
-              <w:t>game-Buy</w:t>
+              <w:t>User-game-Buy</w:t>
             </w:r>
           </w:p>
         </w:tc>
@@ -1514,15 +1277,7 @@
                 <w:iCs/>
                 <w:color w:val="0432FF"/>
               </w:rPr>
-              <w:t>UserID (froreign key) refrerence to [UserID] in table User, GameID (froreign key) refrerence to [GameID] in table Game</w:t>
-            </w:r>
-            <w:r>
-              <w:rPr>
-                <w:i/>
-                <w:iCs/>
-                <w:color w:val="0432FF"/>
-              </w:rPr>
-              <w:t>, Date</w:t>
+              <w:t>UserID (froreign key) refrerence to [UserID] in table User, GameID (froreign key) refrerence to [GameID] in table Game, Date</w:t>
             </w:r>
           </w:p>
         </w:tc>
@@ -1670,48 +1425,110 @@
                 <w:iCs/>
                 <w:color w:val="0432FF"/>
               </w:rPr>
-              <w:t>GameID</w:t>
-            </w:r>
-            <w:r>
-              <w:rPr>
-                <w:i/>
-                <w:iCs/>
-                <w:color w:val="0432FF"/>
-              </w:rPr>
-              <w:t xml:space="preserve"> (froreign key) refrerence to [</w:t>
-            </w:r>
-            <w:r>
-              <w:rPr>
-                <w:i/>
-                <w:iCs/>
-                <w:color w:val="0432FF"/>
-              </w:rPr>
-              <w:t>GameID</w:t>
-            </w:r>
-            <w:r>
-              <w:rPr>
-                <w:i/>
-                <w:iCs/>
-                <w:color w:val="0432FF"/>
-              </w:rPr>
-              <w:t xml:space="preserve">] in table </w:t>
-            </w:r>
-            <w:r>
-              <w:rPr>
-                <w:i/>
-                <w:iCs/>
-                <w:color w:val="0432FF"/>
-              </w:rPr>
-              <w:t>Game</w:t>
-            </w:r>
-            <w:r>
-              <w:rPr>
-                <w:i/>
-                <w:iCs/>
-                <w:color w:val="0432FF"/>
-              </w:rPr>
-              <w:t>, CategoryID(froreign key) refrerence to [CategoryID] in table Category</w:t>
-            </w:r>
+              <w:t>GameID (froreign key) refrerence to [GameID] in table Game, CategoryID(froreign key) refrerence to [CategoryID] in table Category</w:t>
+            </w:r>
+          </w:p>
+        </w:tc>
+      </w:tr>
+      <w:tr>
+        <w:trPr>
+          <w:trHeight w:val="249"/>
+        </w:trPr>
+        <w:tc>
+          <w:tcPr>
+            <w:tcW w:w="537" w:type="dxa"/>
+          </w:tcPr>
+          <w:p>
+            <w:pPr>
+              <w:spacing w:after="0" w:line="240" w:lineRule="auto"/>
+              <w:rPr>
+                <w:i/>
+                <w:iCs/>
+                <w:color w:val="0432FF"/>
+              </w:rPr>
+            </w:pPr>
+            <w:r>
+              <w:rPr>
+                <w:i/>
+                <w:iCs/>
+                <w:color w:val="0432FF"/>
+              </w:rPr>
+              <w:t>15</w:t>
+            </w:r>
+          </w:p>
+        </w:tc>
+        <w:tc>
+          <w:tcPr>
+            <w:tcW w:w="1798" w:type="dxa"/>
+          </w:tcPr>
+          <w:p>
+            <w:pPr>
+              <w:spacing w:after="0" w:line="240" w:lineRule="auto"/>
+              <w:rPr>
+                <w:i/>
+                <w:iCs/>
+                <w:color w:val="0432FF"/>
+              </w:rPr>
+            </w:pPr>
+            <w:r>
+              <w:rPr>
+                <w:i/>
+                <w:iCs/>
+                <w:color w:val="0432FF"/>
+              </w:rPr>
+              <w:t>Media</w:t>
+            </w:r>
+          </w:p>
+        </w:tc>
+        <w:tc>
+          <w:tcPr>
+            <w:tcW w:w="6791" w:type="dxa"/>
+          </w:tcPr>
+          <w:p>
+            <w:pPr>
+              <w:spacing w:after="0" w:line="240" w:lineRule="auto"/>
+              <w:rPr>
+                <w:i/>
+                <w:iCs/>
+                <w:color w:val="0432FF"/>
+              </w:rPr>
+            </w:pPr>
+            <w:r>
+              <w:rPr>
+                <w:i/>
+                <w:iCs/>
+                <w:color w:val="0432FF"/>
+              </w:rPr>
+              <w:t>GameID (froreign key) refrerence to [GameID] in table Game</w:t>
+            </w:r>
+            <w:r>
+              <w:rPr>
+                <w:i/>
+                <w:iCs/>
+                <w:color w:val="0432FF"/>
+              </w:rPr>
+              <w:t>,</w:t>
+            </w:r>
+          </w:p>
+          <w:p>
+            <w:pPr>
+              <w:spacing w:after="0" w:line="240" w:lineRule="auto"/>
+              <w:rPr>
+                <w:i/>
+                <w:iCs/>
+                <w:color w:val="0432FF"/>
+              </w:rPr>
+            </w:pPr>
+            <w:r>
+              <w:rPr>
+                <w:i/>
+                <w:iCs/>
+                <w:color w:val="0432FF"/>
+              </w:rPr>
+              <w:t>Link(Primary key), Type</w:t>
+            </w:r>
+            <w:bookmarkStart w:id="2" w:name="_GoBack"/>
+            <w:bookmarkEnd w:id="2"/>
           </w:p>
         </w:tc>
       </w:tr>
@@ -1722,8 +1539,6 @@
           <w:lang w:eastAsia="en-US"/>
         </w:rPr>
       </w:pPr>
-      <w:bookmarkStart w:id="2" w:name="_GoBack"/>
-      <w:bookmarkEnd w:id="2"/>
     </w:p>
     <w:p/>
     <w:sectPr>

</xml_diff>